<commit_message>
feat: notes about joins
</commit_message>
<xml_diff>
--- a/Notes/Joins Geral.docx
+++ b/Notes/Joins Geral.docx
@@ -13,75 +13,16 @@
     <w:p>
       <w:pPr>
         <w:pStyle w:val="Ttulo2"/>
+        <w:rPr>
+          <w:noProof/>
+        </w:rPr>
       </w:pPr>
       <w:r>
+        <w:rPr>
+          <w:noProof/>
+        </w:rPr>
         <w:drawing>
-          <wp:anchor distT="0" distB="0" distL="114300" distR="114300" simplePos="0" relativeHeight="251659264" behindDoc="1" locked="0" layoutInCell="1" allowOverlap="1" wp14:anchorId="12C9B1CE" wp14:editId="1723CE9E">
-            <wp:simplePos x="0" y="0"/>
-            <wp:positionH relativeFrom="column">
-              <wp:posOffset>466725</wp:posOffset>
-            </wp:positionH>
-            <wp:positionV relativeFrom="paragraph">
-              <wp:posOffset>4150360</wp:posOffset>
-            </wp:positionV>
-            <wp:extent cx="4898390" cy="2733675"/>
-            <wp:effectExtent l="0" t="0" r="0" b="9525"/>
-            <wp:wrapTight wrapText="bothSides">
-              <wp:wrapPolygon edited="0">
-                <wp:start x="0" y="0"/>
-                <wp:lineTo x="0" y="21525"/>
-                <wp:lineTo x="21505" y="21525"/>
-                <wp:lineTo x="21505" y="0"/>
-                <wp:lineTo x="0" y="0"/>
-              </wp:wrapPolygon>
-            </wp:wrapTight>
-            <wp:docPr id="2" name="Imagem 2"/>
-            <wp:cNvGraphicFramePr>
-              <a:graphicFrameLocks xmlns:a="http://schemas.openxmlformats.org/drawingml/2006/main" noChangeAspect="1"/>
-            </wp:cNvGraphicFramePr>
-            <a:graphic xmlns:a="http://schemas.openxmlformats.org/drawingml/2006/main">
-              <a:graphicData uri="http://schemas.openxmlformats.org/drawingml/2006/picture">
-                <pic:pic xmlns:pic="http://schemas.openxmlformats.org/drawingml/2006/picture">
-                  <pic:nvPicPr>
-                    <pic:cNvPr id="1" name=""/>
-                    <pic:cNvPicPr/>
-                  </pic:nvPicPr>
-                  <pic:blipFill>
-                    <a:blip r:embed="rId4">
-                      <a:extLst>
-                        <a:ext uri="{28A0092B-C50C-407E-A947-70E740481C1C}">
-                          <a14:useLocalDpi xmlns:a14="http://schemas.microsoft.com/office/drawing/2010/main" val="0"/>
-                        </a:ext>
-                      </a:extLst>
-                    </a:blip>
-                    <a:stretch>
-                      <a:fillRect/>
-                    </a:stretch>
-                  </pic:blipFill>
-                  <pic:spPr>
-                    <a:xfrm>
-                      <a:off x="0" y="0"/>
-                      <a:ext cx="4898390" cy="2733675"/>
-                    </a:xfrm>
-                    <a:prstGeom prst="rect">
-                      <a:avLst/>
-                    </a:prstGeom>
-                  </pic:spPr>
-                </pic:pic>
-              </a:graphicData>
-            </a:graphic>
-            <wp14:sizeRelH relativeFrom="margin">
-              <wp14:pctWidth>0</wp14:pctWidth>
-            </wp14:sizeRelH>
-            <wp14:sizeRelV relativeFrom="margin">
-              <wp14:pctHeight>0</wp14:pctHeight>
-            </wp14:sizeRelV>
-          </wp:anchor>
-        </w:drawing>
-      </w:r>
-      <w:r>
-        <w:drawing>
-          <wp:anchor distT="0" distB="0" distL="114300" distR="114300" simplePos="0" relativeHeight="251658240" behindDoc="1" locked="0" layoutInCell="1" allowOverlap="1" wp14:anchorId="1C1D3709" wp14:editId="42CF3079">
+          <wp:anchor distT="0" distB="0" distL="114300" distR="114300" simplePos="0" relativeHeight="251658240" behindDoc="1" locked="0" layoutInCell="1" allowOverlap="1" wp14:anchorId="1C1D3709" wp14:editId="40003AE1">
             <wp:simplePos x="0" y="0"/>
             <wp:positionH relativeFrom="column">
               <wp:posOffset>552450</wp:posOffset>
@@ -112,7 +53,7 @@
                     <pic:cNvPicPr/>
                   </pic:nvPicPr>
                   <pic:blipFill>
-                    <a:blip r:embed="rId5">
+                    <a:blip r:embed="rId4">
                       <a:extLst>
                         <a:ext uri="{28A0092B-C50C-407E-A947-70E740481C1C}">
                           <a14:useLocalDpi xmlns:a14="http://schemas.microsoft.com/office/drawing/2010/main" val="0"/>
@@ -152,6 +93,168 @@
           <w:noProof/>
         </w:rPr>
         <w:t xml:space="preserve"> </w:t>
+      </w:r>
+    </w:p>
+    <w:p/>
+    <w:p/>
+    <w:p/>
+    <w:p/>
+    <w:p/>
+    <w:p/>
+    <w:p/>
+    <w:p/>
+    <w:p/>
+    <w:p/>
+    <w:p/>
+    <w:p/>
+    <w:p/>
+    <w:p>
+      <w:r>
+        <w:rPr>
+          <w:noProof/>
+        </w:rPr>
+        <w:drawing>
+          <wp:anchor distT="0" distB="0" distL="114300" distR="114300" simplePos="0" relativeHeight="251659264" behindDoc="0" locked="0" layoutInCell="1" allowOverlap="1" wp14:anchorId="12C9B1CE" wp14:editId="0D869676">
+            <wp:simplePos x="0" y="0"/>
+            <wp:positionH relativeFrom="column">
+              <wp:posOffset>247650</wp:posOffset>
+            </wp:positionH>
+            <wp:positionV relativeFrom="paragraph">
+              <wp:posOffset>668020</wp:posOffset>
+            </wp:positionV>
+            <wp:extent cx="4898390" cy="2733675"/>
+            <wp:effectExtent l="0" t="0" r="0" b="9525"/>
+            <wp:wrapSquare wrapText="bothSides"/>
+            <wp:docPr id="2" name="Imagem 2"/>
+            <wp:cNvGraphicFramePr>
+              <a:graphicFrameLocks xmlns:a="http://schemas.openxmlformats.org/drawingml/2006/main" noChangeAspect="1"/>
+            </wp:cNvGraphicFramePr>
+            <a:graphic xmlns:a="http://schemas.openxmlformats.org/drawingml/2006/main">
+              <a:graphicData uri="http://schemas.openxmlformats.org/drawingml/2006/picture">
+                <pic:pic xmlns:pic="http://schemas.openxmlformats.org/drawingml/2006/picture">
+                  <pic:nvPicPr>
+                    <pic:cNvPr id="1" name=""/>
+                    <pic:cNvPicPr/>
+                  </pic:nvPicPr>
+                  <pic:blipFill>
+                    <a:blip r:embed="rId5">
+                      <a:extLst>
+                        <a:ext uri="{28A0092B-C50C-407E-A947-70E740481C1C}">
+                          <a14:useLocalDpi xmlns:a14="http://schemas.microsoft.com/office/drawing/2010/main" val="0"/>
+                        </a:ext>
+                      </a:extLst>
+                    </a:blip>
+                    <a:stretch>
+                      <a:fillRect/>
+                    </a:stretch>
+                  </pic:blipFill>
+                  <pic:spPr>
+                    <a:xfrm>
+                      <a:off x="0" y="0"/>
+                      <a:ext cx="4898390" cy="2733675"/>
+                    </a:xfrm>
+                    <a:prstGeom prst="rect">
+                      <a:avLst/>
+                    </a:prstGeom>
+                  </pic:spPr>
+                </pic:pic>
+              </a:graphicData>
+            </a:graphic>
+          </wp:anchor>
+        </w:drawing>
+      </w:r>
+      <w:r>
+        <w:t>Toda vez que trabalhamos com joins temos dois lados:</w:t>
+      </w:r>
+    </w:p>
+    <w:p/>
+    <w:p/>
+    <w:p/>
+    <w:p/>
+    <w:p/>
+    <w:p/>
+    <w:p/>
+    <w:p/>
+    <w:p/>
+    <w:p/>
+    <w:p/>
+    <w:p>
+      <w:r>
+        <w:lastRenderedPageBreak/>
+        <w:drawing>
+          <wp:inline distT="0" distB="0" distL="0" distR="0" wp14:anchorId="6CC1ABDB" wp14:editId="0286C142">
+            <wp:extent cx="6645910" cy="3873500"/>
+            <wp:effectExtent l="0" t="0" r="2540" b="0"/>
+            <wp:docPr id="3" name="Imagem 3"/>
+            <wp:cNvGraphicFramePr>
+              <a:graphicFrameLocks xmlns:a="http://schemas.openxmlformats.org/drawingml/2006/main" noChangeAspect="1"/>
+            </wp:cNvGraphicFramePr>
+            <a:graphic xmlns:a="http://schemas.openxmlformats.org/drawingml/2006/main">
+              <a:graphicData uri="http://schemas.openxmlformats.org/drawingml/2006/picture">
+                <pic:pic xmlns:pic="http://schemas.openxmlformats.org/drawingml/2006/picture">
+                  <pic:nvPicPr>
+                    <pic:cNvPr id="1" name=""/>
+                    <pic:cNvPicPr/>
+                  </pic:nvPicPr>
+                  <pic:blipFill>
+                    <a:blip r:embed="rId6"/>
+                    <a:stretch>
+                      <a:fillRect/>
+                    </a:stretch>
+                  </pic:blipFill>
+                  <pic:spPr>
+                    <a:xfrm>
+                      <a:off x="0" y="0"/>
+                      <a:ext cx="6645910" cy="3873500"/>
+                    </a:xfrm>
+                    <a:prstGeom prst="rect">
+                      <a:avLst/>
+                    </a:prstGeom>
+                  </pic:spPr>
+                </pic:pic>
+              </a:graphicData>
+            </a:graphic>
+          </wp:inline>
+        </w:drawing>
+      </w:r>
+    </w:p>
+    <w:p>
+      <w:r>
+        <w:drawing>
+          <wp:inline distT="0" distB="0" distL="0" distR="0" wp14:anchorId="4B66DFC3" wp14:editId="651A43CB">
+            <wp:extent cx="6645910" cy="3829685"/>
+            <wp:effectExtent l="0" t="0" r="2540" b="0"/>
+            <wp:docPr id="4" name="Imagem 4"/>
+            <wp:cNvGraphicFramePr>
+              <a:graphicFrameLocks xmlns:a="http://schemas.openxmlformats.org/drawingml/2006/main" noChangeAspect="1"/>
+            </wp:cNvGraphicFramePr>
+            <a:graphic xmlns:a="http://schemas.openxmlformats.org/drawingml/2006/main">
+              <a:graphicData uri="http://schemas.openxmlformats.org/drawingml/2006/picture">
+                <pic:pic xmlns:pic="http://schemas.openxmlformats.org/drawingml/2006/picture">
+                  <pic:nvPicPr>
+                    <pic:cNvPr id="1" name=""/>
+                    <pic:cNvPicPr/>
+                  </pic:nvPicPr>
+                  <pic:blipFill>
+                    <a:blip r:embed="rId7"/>
+                    <a:stretch>
+                      <a:fillRect/>
+                    </a:stretch>
+                  </pic:blipFill>
+                  <pic:spPr>
+                    <a:xfrm>
+                      <a:off x="0" y="0"/>
+                      <a:ext cx="6645910" cy="3829685"/>
+                    </a:xfrm>
+                    <a:prstGeom prst="rect">
+                      <a:avLst/>
+                    </a:prstGeom>
+                  </pic:spPr>
+                </pic:pic>
+              </a:graphicData>
+            </a:graphic>
+          </wp:inline>
+        </w:drawing>
       </w:r>
     </w:p>
     <w:sectPr>

</xml_diff>